<commit_message>
F0000 - Updated carbery night navigation trial regs
</commit_message>
<xml_diff>
--- a/files/carbery_night_nav/2016/regs.docx
+++ b/files/carbery_night_nav/2016/regs.docx
@@ -493,7 +493,13 @@
         <w:rPr>
           <w:rFonts w:ascii="Calibri" w:hAnsi="Calibri" w:cs="Calibri"/>
         </w:rPr>
-        <w:t xml:space="preserve">REASULTS </w:t>
+        <w:t>RE</w:t>
+      </w:r>
+      <w:r>
+        <w:rPr>
+          <w:rFonts w:ascii="Calibri" w:hAnsi="Calibri" w:cs="Calibri"/>
+        </w:rPr>
+        <w:t xml:space="preserve">SULTS </w:t>
       </w:r>
       <w:r>
         <w:rPr>
@@ -631,21 +637,13 @@
           <w:rFonts w:ascii="Calibri" w:hAnsi="Calibri" w:cs="Calibri"/>
         </w:rPr>
         <w:tab/>
-        <w:t xml:space="preserve">Amy </w:t>
-      </w:r>
-      <w:proofErr w:type="spellStart"/>
-      <w:r>
-        <w:rPr>
-          <w:rFonts w:ascii="Calibri" w:hAnsi="Calibri" w:cs="Calibri"/>
-        </w:rPr>
-        <w:t>Gallway</w:t>
-      </w:r>
-      <w:proofErr w:type="spellEnd"/>
-      <w:r>
-        <w:rPr>
-          <w:rFonts w:ascii="Calibri" w:hAnsi="Calibri" w:cs="Calibri"/>
-        </w:rPr>
-        <w:t xml:space="preserve"> </w:t>
+        <w:t>Amy Gallwe</w:t>
+      </w:r>
+      <w:r>
+        <w:rPr>
+          <w:rFonts w:ascii="Calibri" w:hAnsi="Calibri" w:cs="Calibri"/>
+        </w:rPr>
+        <w:t xml:space="preserve">y </w:t>
       </w:r>
     </w:p>
     <w:p>
@@ -1610,239 +1608,225 @@
           <w:szCs w:val="22"/>
           <w:shd w:val="clear" w:color="auto" w:fill="FFFFFF"/>
         </w:rPr>
-        <w:t>E</w:t>
-      </w:r>
-      <w:r>
-        <w:rPr>
-          <w:rFonts w:ascii="Arial" w:hAnsi="Arial" w:cs="Arial"/>
-          <w:color w:val="000000"/>
-          <w:sz w:val="22"/>
-          <w:szCs w:val="22"/>
-          <w:shd w:val="clear" w:color="auto" w:fill="FFFFFF"/>
-        </w:rPr>
-        <w:t>ntries from FIA ASN INTERNATIONAL grade driver licence holders from abroad may be accepted in this event</w:t>
-      </w:r>
-      <w:r>
-        <w:rPr>
-          <w:rFonts w:ascii="Arial" w:hAnsi="Arial" w:cs="Arial"/>
-          <w:color w:val="000000"/>
-          <w:sz w:val="22"/>
-          <w:szCs w:val="22"/>
-          <w:shd w:val="clear" w:color="auto" w:fill="FFFFFF"/>
-        </w:rPr>
-        <w:t>.</w:t>
+        <w:t>Entries from FIA ASN INTERNATIONAL grade driver licence holders from abroad may be accepted in this event.</w:t>
+      </w:r>
+    </w:p>
+    <w:p>
+      <w:pPr>
+        <w:ind w:right="-58"/>
+        <w:jc w:val="both"/>
+        <w:rPr>
+          <w:rFonts w:ascii="Calibri" w:hAnsi="Calibri" w:cs="Calibri"/>
+          <w:b/>
+        </w:rPr>
+      </w:pPr>
+    </w:p>
+    <w:p>
+      <w:pPr>
+        <w:ind w:left="-284" w:right="-58"/>
+        <w:jc w:val="both"/>
+        <w:rPr>
+          <w:rFonts w:ascii="Calibri" w:hAnsi="Calibri" w:cs="Calibri"/>
+        </w:rPr>
+      </w:pPr>
+      <w:r>
+        <w:rPr>
+          <w:rFonts w:ascii="Calibri" w:hAnsi="Calibri" w:cs="Calibri"/>
+          <w:b/>
+        </w:rPr>
+        <w:t>11. Entries To;</w:t>
+      </w:r>
+      <w:r>
+        <w:rPr>
+          <w:rFonts w:ascii="Calibri" w:hAnsi="Calibri" w:cs="Calibri"/>
+        </w:rPr>
+        <w:tab/>
+        <w:t>Ian O’Brien</w:t>
+      </w:r>
+    </w:p>
+    <w:p>
+      <w:pPr>
+        <w:ind w:left="-284" w:right="-58"/>
+        <w:jc w:val="both"/>
+        <w:rPr>
+          <w:rFonts w:ascii="Calibri" w:hAnsi="Calibri" w:cs="Calibri"/>
+        </w:rPr>
+      </w:pPr>
+      <w:r>
+        <w:rPr>
+          <w:rFonts w:ascii="Calibri" w:hAnsi="Calibri" w:cs="Calibri"/>
+          <w:b/>
+        </w:rPr>
+        <w:tab/>
+      </w:r>
+      <w:r>
+        <w:rPr>
+          <w:rFonts w:ascii="Calibri" w:hAnsi="Calibri" w:cs="Calibri"/>
+          <w:b/>
+        </w:rPr>
+        <w:tab/>
+      </w:r>
+      <w:r>
+        <w:rPr>
+          <w:rFonts w:ascii="Calibri" w:hAnsi="Calibri" w:cs="Calibri"/>
+          <w:b/>
+        </w:rPr>
+        <w:tab/>
+      </w:r>
+      <w:proofErr w:type="spellStart"/>
+      <w:r>
+        <w:rPr>
+          <w:rFonts w:ascii="Calibri" w:hAnsi="Calibri" w:cs="Calibri"/>
+        </w:rPr>
+        <w:t>Rigsdale</w:t>
+      </w:r>
+      <w:proofErr w:type="spellEnd"/>
+    </w:p>
+    <w:p>
+      <w:pPr>
+        <w:ind w:left="-284" w:right="-58"/>
+        <w:jc w:val="both"/>
+        <w:rPr>
+          <w:rFonts w:ascii="Calibri" w:hAnsi="Calibri" w:cs="Calibri"/>
+        </w:rPr>
+      </w:pPr>
+      <w:r>
+        <w:rPr>
+          <w:rFonts w:ascii="Calibri" w:hAnsi="Calibri" w:cs="Calibri"/>
+        </w:rPr>
+        <w:tab/>
+      </w:r>
+      <w:r>
+        <w:rPr>
+          <w:rFonts w:ascii="Calibri" w:hAnsi="Calibri" w:cs="Calibri"/>
+        </w:rPr>
+        <w:tab/>
+      </w:r>
+      <w:r>
+        <w:rPr>
+          <w:rFonts w:ascii="Calibri" w:hAnsi="Calibri" w:cs="Calibri"/>
+        </w:rPr>
+        <w:tab/>
+      </w:r>
+      <w:proofErr w:type="spellStart"/>
+      <w:r>
+        <w:rPr>
+          <w:rFonts w:ascii="Calibri" w:hAnsi="Calibri" w:cs="Calibri"/>
+        </w:rPr>
+        <w:t>Ballinhassig</w:t>
+      </w:r>
+      <w:proofErr w:type="spellEnd"/>
+    </w:p>
+    <w:p>
+      <w:pPr>
+        <w:ind w:left="-284" w:right="-58"/>
+        <w:jc w:val="both"/>
+        <w:rPr>
+          <w:rFonts w:ascii="Calibri" w:hAnsi="Calibri" w:cs="Calibri"/>
+        </w:rPr>
+      </w:pPr>
+      <w:r>
+        <w:rPr>
+          <w:rFonts w:ascii="Calibri" w:hAnsi="Calibri" w:cs="Calibri"/>
+        </w:rPr>
+        <w:tab/>
+      </w:r>
+      <w:r>
+        <w:rPr>
+          <w:rFonts w:ascii="Calibri" w:hAnsi="Calibri" w:cs="Calibri"/>
+        </w:rPr>
+        <w:tab/>
+      </w:r>
+      <w:r>
+        <w:rPr>
+          <w:rFonts w:ascii="Calibri" w:hAnsi="Calibri" w:cs="Calibri"/>
+        </w:rPr>
+        <w:tab/>
+        <w:t>Co. Cork</w:t>
+      </w:r>
+    </w:p>
+    <w:p>
+      <w:pPr>
+        <w:ind w:right="-58"/>
+        <w:jc w:val="both"/>
+        <w:rPr>
+          <w:rFonts w:ascii="Calibri" w:hAnsi="Calibri" w:cs="Calibri"/>
+        </w:rPr>
+      </w:pPr>
+    </w:p>
+    <w:p>
+      <w:pPr>
+        <w:ind w:right="-58" w:hanging="284"/>
+        <w:jc w:val="both"/>
+        <w:rPr>
+          <w:rFonts w:ascii="Calibri" w:hAnsi="Calibri" w:cs="Calibri"/>
+        </w:rPr>
+      </w:pPr>
+      <w:r>
+        <w:rPr>
+          <w:rFonts w:ascii="Calibri" w:hAnsi="Calibri" w:cs="Calibri"/>
+          <w:b/>
+        </w:rPr>
+        <w:t xml:space="preserve">12. CONTACT DETAILS &amp; ENQUIRIES: </w:t>
+      </w:r>
+      <w:r>
+        <w:rPr>
+          <w:rFonts w:ascii="Calibri" w:hAnsi="Calibri" w:cs="Calibri"/>
+          <w:b/>
+        </w:rPr>
+        <w:tab/>
+      </w:r>
+    </w:p>
+    <w:p>
+      <w:pPr>
+        <w:ind w:right="-58" w:firstLine="720"/>
+        <w:jc w:val="both"/>
+        <w:rPr>
+          <w:rFonts w:ascii="Calibri" w:hAnsi="Calibri" w:cs="Calibri"/>
+          <w:i/>
+        </w:rPr>
+      </w:pPr>
+      <w:r>
+        <w:rPr>
+          <w:rFonts w:ascii="Calibri" w:hAnsi="Calibri" w:cs="Calibri"/>
+        </w:rPr>
+        <w:t xml:space="preserve">Brian </w:t>
+      </w:r>
+      <w:proofErr w:type="spellStart"/>
+      <w:r>
+        <w:rPr>
+          <w:rFonts w:ascii="Calibri" w:hAnsi="Calibri" w:cs="Calibri"/>
+        </w:rPr>
+        <w:t>O’Mahony</w:t>
+      </w:r>
+      <w:proofErr w:type="spellEnd"/>
+      <w:r>
+        <w:rPr>
+          <w:rFonts w:ascii="Calibri" w:hAnsi="Calibri" w:cs="Calibri"/>
+        </w:rPr>
+        <w:tab/>
+        <w:t>(COC)</w:t>
+      </w:r>
+      <w:r>
+        <w:rPr>
+          <w:rFonts w:ascii="Calibri" w:hAnsi="Calibri" w:cs="Calibri"/>
+        </w:rPr>
+        <w:tab/>
+      </w:r>
+      <w:r>
+        <w:rPr>
+          <w:rFonts w:ascii="Calibri" w:hAnsi="Calibri" w:cs="Calibri"/>
+        </w:rPr>
+        <w:tab/>
+        <w:t>(086) 403</w:t>
       </w:r>
       <w:bookmarkStart w:id="0" w:name="_GoBack"/>
       <w:bookmarkEnd w:id="0"/>
-    </w:p>
-    <w:p>
-      <w:pPr>
-        <w:ind w:right="-58"/>
-        <w:jc w:val="both"/>
-        <w:rPr>
-          <w:rFonts w:ascii="Calibri" w:hAnsi="Calibri" w:cs="Calibri"/>
-          <w:b/>
-        </w:rPr>
-      </w:pPr>
-    </w:p>
-    <w:p>
-      <w:pPr>
-        <w:ind w:left="-284" w:right="-58"/>
-        <w:jc w:val="both"/>
-        <w:rPr>
-          <w:rFonts w:ascii="Calibri" w:hAnsi="Calibri" w:cs="Calibri"/>
-        </w:rPr>
-      </w:pPr>
-      <w:r>
-        <w:rPr>
-          <w:rFonts w:ascii="Calibri" w:hAnsi="Calibri" w:cs="Calibri"/>
-          <w:b/>
-        </w:rPr>
-        <w:t>11. Entries To;</w:t>
-      </w:r>
-      <w:r>
-        <w:rPr>
-          <w:rFonts w:ascii="Calibri" w:hAnsi="Calibri" w:cs="Calibri"/>
-        </w:rPr>
-        <w:tab/>
-        <w:t>Ian O’Brien</w:t>
-      </w:r>
-    </w:p>
-    <w:p>
-      <w:pPr>
-        <w:ind w:left="-284" w:right="-58"/>
-        <w:jc w:val="both"/>
-        <w:rPr>
-          <w:rFonts w:ascii="Calibri" w:hAnsi="Calibri" w:cs="Calibri"/>
-        </w:rPr>
-      </w:pPr>
-      <w:r>
-        <w:rPr>
-          <w:rFonts w:ascii="Calibri" w:hAnsi="Calibri" w:cs="Calibri"/>
-          <w:b/>
-        </w:rPr>
-        <w:tab/>
-      </w:r>
-      <w:r>
-        <w:rPr>
-          <w:rFonts w:ascii="Calibri" w:hAnsi="Calibri" w:cs="Calibri"/>
-          <w:b/>
-        </w:rPr>
-        <w:tab/>
-      </w:r>
-      <w:r>
-        <w:rPr>
-          <w:rFonts w:ascii="Calibri" w:hAnsi="Calibri" w:cs="Calibri"/>
-          <w:b/>
-        </w:rPr>
-        <w:tab/>
-      </w:r>
-      <w:proofErr w:type="spellStart"/>
-      <w:r>
-        <w:rPr>
-          <w:rFonts w:ascii="Calibri" w:hAnsi="Calibri" w:cs="Calibri"/>
-        </w:rPr>
-        <w:t>Rigsdale</w:t>
-      </w:r>
-      <w:proofErr w:type="spellEnd"/>
-    </w:p>
-    <w:p>
-      <w:pPr>
-        <w:ind w:left="-284" w:right="-58"/>
-        <w:jc w:val="both"/>
-        <w:rPr>
-          <w:rFonts w:ascii="Calibri" w:hAnsi="Calibri" w:cs="Calibri"/>
-        </w:rPr>
-      </w:pPr>
-      <w:r>
-        <w:rPr>
-          <w:rFonts w:ascii="Calibri" w:hAnsi="Calibri" w:cs="Calibri"/>
-        </w:rPr>
-        <w:tab/>
-      </w:r>
-      <w:r>
-        <w:rPr>
-          <w:rFonts w:ascii="Calibri" w:hAnsi="Calibri" w:cs="Calibri"/>
-        </w:rPr>
-        <w:tab/>
-      </w:r>
-      <w:r>
-        <w:rPr>
-          <w:rFonts w:ascii="Calibri" w:hAnsi="Calibri" w:cs="Calibri"/>
-        </w:rPr>
-        <w:tab/>
-      </w:r>
-      <w:proofErr w:type="spellStart"/>
-      <w:r>
-        <w:rPr>
-          <w:rFonts w:ascii="Calibri" w:hAnsi="Calibri" w:cs="Calibri"/>
-        </w:rPr>
-        <w:t>Ballinhassig</w:t>
-      </w:r>
-      <w:proofErr w:type="spellEnd"/>
-    </w:p>
-    <w:p>
-      <w:pPr>
-        <w:ind w:left="-284" w:right="-58"/>
-        <w:jc w:val="both"/>
-        <w:rPr>
-          <w:rFonts w:ascii="Calibri" w:hAnsi="Calibri" w:cs="Calibri"/>
-        </w:rPr>
-      </w:pPr>
-      <w:r>
-        <w:rPr>
-          <w:rFonts w:ascii="Calibri" w:hAnsi="Calibri" w:cs="Calibri"/>
-        </w:rPr>
-        <w:tab/>
-      </w:r>
-      <w:r>
-        <w:rPr>
-          <w:rFonts w:ascii="Calibri" w:hAnsi="Calibri" w:cs="Calibri"/>
-        </w:rPr>
-        <w:tab/>
-      </w:r>
-      <w:r>
-        <w:rPr>
-          <w:rFonts w:ascii="Calibri" w:hAnsi="Calibri" w:cs="Calibri"/>
-        </w:rPr>
-        <w:tab/>
-        <w:t>Co. Cork</w:t>
-      </w:r>
-    </w:p>
-    <w:p>
-      <w:pPr>
-        <w:ind w:right="-58"/>
-        <w:jc w:val="both"/>
-        <w:rPr>
-          <w:rFonts w:ascii="Calibri" w:hAnsi="Calibri" w:cs="Calibri"/>
-        </w:rPr>
-      </w:pPr>
-    </w:p>
-    <w:p>
-      <w:pPr>
-        <w:ind w:right="-58" w:hanging="284"/>
-        <w:jc w:val="both"/>
-        <w:rPr>
-          <w:rFonts w:ascii="Calibri" w:hAnsi="Calibri" w:cs="Calibri"/>
-        </w:rPr>
-      </w:pPr>
-      <w:r>
-        <w:rPr>
-          <w:rFonts w:ascii="Calibri" w:hAnsi="Calibri" w:cs="Calibri"/>
-          <w:b/>
-        </w:rPr>
-        <w:t xml:space="preserve">12. CONTACT DETAILS &amp; ENQUIRIES: </w:t>
-      </w:r>
-      <w:r>
-        <w:rPr>
-          <w:rFonts w:ascii="Calibri" w:hAnsi="Calibri" w:cs="Calibri"/>
-          <w:b/>
-        </w:rPr>
-        <w:tab/>
-      </w:r>
-    </w:p>
-    <w:p>
-      <w:pPr>
-        <w:ind w:right="-58" w:firstLine="720"/>
-        <w:jc w:val="both"/>
-        <w:rPr>
-          <w:rFonts w:ascii="Calibri" w:hAnsi="Calibri" w:cs="Calibri"/>
-          <w:i/>
-        </w:rPr>
-      </w:pPr>
-      <w:r>
-        <w:rPr>
-          <w:rFonts w:ascii="Calibri" w:hAnsi="Calibri" w:cs="Calibri"/>
-        </w:rPr>
-        <w:t xml:space="preserve">Brian </w:t>
-      </w:r>
-      <w:proofErr w:type="spellStart"/>
-      <w:r>
-        <w:rPr>
-          <w:rFonts w:ascii="Calibri" w:hAnsi="Calibri" w:cs="Calibri"/>
-        </w:rPr>
-        <w:t>O’Mahony</w:t>
-      </w:r>
-      <w:proofErr w:type="spellEnd"/>
-      <w:r>
-        <w:rPr>
-          <w:rFonts w:ascii="Calibri" w:hAnsi="Calibri" w:cs="Calibri"/>
-        </w:rPr>
-        <w:tab/>
-        <w:t>(COC)</w:t>
-      </w:r>
-      <w:r>
-        <w:rPr>
-          <w:rFonts w:ascii="Calibri" w:hAnsi="Calibri" w:cs="Calibri"/>
-        </w:rPr>
-        <w:tab/>
-      </w:r>
-      <w:r>
-        <w:rPr>
-          <w:rFonts w:ascii="Calibri" w:hAnsi="Calibri" w:cs="Calibri"/>
-        </w:rPr>
-        <w:tab/>
-        <w:t xml:space="preserve">(086) 406 1079 </w:t>
+      <w:r>
+        <w:rPr>
+          <w:rFonts w:ascii="Calibri" w:hAnsi="Calibri" w:cs="Calibri"/>
+        </w:rPr>
+        <w:t xml:space="preserve"> 1079 </w:t>
       </w:r>
       <w:r>
         <w:rPr>
@@ -2074,7 +2058,7 @@
               </wp:anchor>
             </w:drawing>
           </mc:Choice>
-          <mc:Fallback xmlns:w15="http://schemas.microsoft.com/office/word/2012/wordml" xmlns:a14="http://schemas.microsoft.com/office/drawing/2010/main" xmlns:c="http://schemas.openxmlformats.org/drawingml/2006/chart" xmlns:pic="http://schemas.openxmlformats.org/drawingml/2006/picture" xmlns:a="http://schemas.openxmlformats.org/drawingml/2006/main" xmlns:mv="urn:schemas-microsoft-com:mac:vml" xmlns:ve="http://schemas.openxmlformats.org/markup-compatibility/2006">
+          <mc:Fallback xmlns:ve="http://schemas.openxmlformats.org/markup-compatibility/2006" xmlns:mv="urn:schemas-microsoft-com:mac:vml" xmlns:a="http://schemas.openxmlformats.org/drawingml/2006/main" xmlns:pic="http://schemas.openxmlformats.org/drawingml/2006/picture" xmlns:c="http://schemas.openxmlformats.org/drawingml/2006/chart" xmlns:a14="http://schemas.microsoft.com/office/drawing/2010/main" xmlns:w15="http://schemas.microsoft.com/office/word/2012/wordml">
             <w:pict>
               <v:rect id="Rectangle 2" o:spid="_x0000_s1026" style="position:absolute;margin-left:-33.85pt;margin-top:18.6pt;width:490.55pt;height:21.6pt;z-index:-251660288;visibility:visible;mso-wrap-style:square;mso-width-percent:0;mso-height-percent:0;mso-wrap-distance-left:9pt;mso-wrap-distance-top:0;mso-wrap-distance-right:9pt;mso-wrap-distance-bottom:0;mso-position-horizontal:absolute;mso-position-horizontal-relative:text;mso-position-vertical:absolute;mso-position-vertical-relative:text;mso-width-percent:0;mso-height-percent:0;mso-width-relative:page;mso-height-relative:page;v-text-anchor:top" o:gfxdata="UEsDBBQABgAIAAAAIQC2gziS/gAAAOEBAAATAAAAW0NvbnRlbnRfVHlwZXNdLnhtbJSRQU7DMBBF 90jcwfIWJU67QAgl6YK0S0CoHGBkTxKLZGx5TGhvj5O2G0SRWNoz/78nu9wcxkFMGNg6quQqL6RA 0s5Y6ir5vt9lD1JwBDIwOMJKHpHlpr69KfdHjyxSmriSfYz+USnWPY7AufNIadK6MEJMx9ApD/oD OlTrorhX2lFEilmcO2RdNtjC5xDF9pCuTyYBB5bi6bQ4syoJ3g9WQ0ymaiLzg5KdCXlKLjvcW893 SUOqXwnz5DrgnHtJTxOsQfEKIT7DmDSUCaxw7Rqn8787ZsmRM9e2VmPeBN4uqYvTtW7jvijg9N/y JsXecLq0q+WD6m8AAAD//wMAUEsDBBQABgAIAAAAIQA4/SH/1gAAAJQBAAALAAAAX3JlbHMvLnJl bHOkkMFqwzAMhu+DvYPRfXGawxijTi+j0GvpHsDYimMaW0Yy2fr2M4PBMnrbUb/Q94l/f/hMi1qR JVI2sOt6UJgd+ZiDgffL8ekFlFSbvV0oo4EbChzGx4f9GRdb25HMsYhqlCwG5lrLq9biZkxWOiqY 22YiTra2kYMu1l1tQD30/bPm3wwYN0x18gb45AdQl1tp5j/sFB2T0FQ7R0nTNEV3j6o9feQzro1i OWA14Fm+Q8a1a8+Bvu/d/dMb2JY5uiPbhG/ktn4cqGU/er3pcvwCAAD//wMAUEsDBBQABgAIAAAA IQAadNe2IgIAADwEAAAOAAAAZHJzL2Uyb0RvYy54bWysU1Fv0zAQfkfiP1h+p2lDu7VR02nqKEIa MDH4Aa7jJBaOz5zdpuXX7+x0pQOeEH6wfL7z5+++u1veHDrD9gq9BlvyyWjMmbISKm2bkn/7unkz 58wHYSthwKqSH5XnN6vXr5a9K1QOLZhKISMQ64velbwNwRVZ5mWrOuFH4JQlZw3YiUAmNlmFoif0 zmT5eHyV9YCVQ5DKe7q9G5x8lfDrWsnwua69CsyUnLiFtGPat3HPVktRNChcq+WJhvgHFp3Qlj49 Q92JINgO9R9QnZYIHuowktBlUNdaqpQDZTMZ/5bNYyucSrmQON6dZfL/D1Z+2j8g01XJp5xZ0VGJ vpBowjZGsTzK0ztfUNSje8CYoHf3IL97ZmHdUpS6RYS+VaIiUpMYn714EA1PT9m2/wgVoYtdgKTU ocYuApIG7JAKcjwXRB0Ck3R5leeLxXzGmSRffj19m6eKZaJ4fu3Qh/cKOhYPJUfintDF/t6HyEYU zyGJPRhdbbQxycBmuzbI9oKaY5NWSoCSvAwzlvUlX8zyWUJ+4fOXEOO0/gbR6UBdbnRX8vk5SBRR tne2Sj0YhDbDmSgbe9IxSjeUYAvVkWREGFqYRo4OLeBPznpq35L7HzuBijPzwVIpFpPpNPZ7Mqaz axKO4aVne+kRVhJUyQNnw3EdhhnZOdRNSz9NUu4Wbql8tU7KxtIOrE5kqUWT4KdxijNwaaeoX0O/ egIAAP//AwBQSwMEFAAGAAgAAAAhAAehK0zfAAAACQEAAA8AAABkcnMvZG93bnJldi54bWxMj0FP g0AQhe8m/ofNmHhrl0JTWmRojKYmHlt68bawI6DsLGGXFv31ric9Tt6X977J97PpxYVG11lGWC0j EMS11R03COfysNiCcF6xVr1lQvgiB/vi9iZXmbZXPtLl5BsRSthlCqH1fsikdHVLRrmlHYhD9m5H o3w4x0bqUV1DuellHEUbaVTHYaFVAz21VH+eJoNQdfFZfR/Ll8jsDol/ncuP6e0Z8f5ufnwA4Wn2 fzD86gd1KIJTZSfWTvQIi02aBhQhSWMQAditkjWICmEbrUEWufz/QfEDAAD//wMAUEsBAi0AFAAG AAgAAAAhALaDOJL+AAAA4QEAABMAAAAAAAAAAAAAAAAAAAAAAFtDb250ZW50X1R5cGVzXS54bWxQ SwECLQAUAAYACAAAACEAOP0h/9YAAACUAQAACwAAAAAAAAAAAAAAAAAvAQAAX3JlbHMvLnJlbHNQ SwECLQAUAAYACAAAACEAGnTXtiICAAA8BAAADgAAAAAAAAAAAAAAAAAuAgAAZHJzL2Uyb0RvYy54 bWxQSwECLQAUAAYACAAAACEAB6ErTN8AAAAJAQAADwAAAAAAAAAAAAAAAAB8BAAAZHJzL2Rvd25y ZXYueG1sUEsFBgAAAAAEAAQA8wAAAIgFAAAAAA== "/>
             </w:pict>
@@ -2164,7 +2148,7 @@
               </wp:anchor>
             </w:drawing>
           </mc:Choice>
-          <mc:Fallback xmlns:w15="http://schemas.microsoft.com/office/word/2012/wordml" xmlns:a14="http://schemas.microsoft.com/office/drawing/2010/main" xmlns:c="http://schemas.openxmlformats.org/drawingml/2006/chart" xmlns:pic="http://schemas.openxmlformats.org/drawingml/2006/picture" xmlns:a="http://schemas.openxmlformats.org/drawingml/2006/main" xmlns:mv="urn:schemas-microsoft-com:mac:vml" xmlns:ve="http://schemas.openxmlformats.org/markup-compatibility/2006">
+          <mc:Fallback xmlns:ve="http://schemas.openxmlformats.org/markup-compatibility/2006" xmlns:mv="urn:schemas-microsoft-com:mac:vml" xmlns:a="http://schemas.openxmlformats.org/drawingml/2006/main" xmlns:pic="http://schemas.openxmlformats.org/drawingml/2006/picture" xmlns:c="http://schemas.openxmlformats.org/drawingml/2006/chart" xmlns:a14="http://schemas.microsoft.com/office/drawing/2010/main" xmlns:w15="http://schemas.microsoft.com/office/word/2012/wordml">
             <w:pict>
               <v:rect id="Rectangle 3" o:spid="_x0000_s1026" style="position:absolute;margin-left:-33pt;margin-top:16.2pt;width:489.75pt;height:188.25pt;z-index:-251659264;visibility:visible;mso-wrap-style:square;mso-width-percent:0;mso-height-percent:0;mso-wrap-distance-left:9pt;mso-wrap-distance-top:0;mso-wrap-distance-right:9pt;mso-wrap-distance-bottom:0;mso-position-horizontal:absolute;mso-position-horizontal-relative:text;mso-position-vertical:absolute;mso-position-vertical-relative:text;mso-width-percent:0;mso-height-percent:0;mso-width-relative:page;mso-height-relative:page;v-text-anchor:top" o:gfxdata="UEsDBBQABgAIAAAAIQC2gziS/gAAAOEBAAATAAAAW0NvbnRlbnRfVHlwZXNdLnhtbJSRQU7DMBBF 90jcwfIWJU67QAgl6YK0S0CoHGBkTxKLZGx5TGhvj5O2G0SRWNoz/78nu9wcxkFMGNg6quQqL6RA 0s5Y6ir5vt9lD1JwBDIwOMJKHpHlpr69KfdHjyxSmriSfYz+USnWPY7AufNIadK6MEJMx9ApD/oD OlTrorhX2lFEilmcO2RdNtjC5xDF9pCuTyYBB5bi6bQ4syoJ3g9WQ0ymaiLzg5KdCXlKLjvcW893 SUOqXwnz5DrgnHtJTxOsQfEKIT7DmDSUCaxw7Rqn8787ZsmRM9e2VmPeBN4uqYvTtW7jvijg9N/y JsXecLq0q+WD6m8AAAD//wMAUEsDBBQABgAIAAAAIQA4/SH/1gAAAJQBAAALAAAAX3JlbHMvLnJl bHOkkMFqwzAMhu+DvYPRfXGawxijTi+j0GvpHsDYimMaW0Yy2fr2M4PBMnrbUb/Q94l/f/hMi1qR JVI2sOt6UJgd+ZiDgffL8ekFlFSbvV0oo4EbChzGx4f9GRdb25HMsYhqlCwG5lrLq9biZkxWOiqY 22YiTra2kYMu1l1tQD30/bPm3wwYN0x18gb45AdQl1tp5j/sFB2T0FQ7R0nTNEV3j6o9feQzro1i OWA14Fm+Q8a1a8+Bvu/d/dMb2JY5uiPbhG/ktn4cqGU/er3pcvwCAAD//wMAUEsDBBQABgAIAAAA IQAPbc86eAIAAPwEAAAOAAAAZHJzL2Uyb0RvYy54bWysVNuO2yAQfa/Uf0C8Z32Jc7PWWa3ipKrU y6rbfgABHKNioEDibKv+ewecpNnuS1XVDzbjGc7MGc5we3fsJDpw64RWFc5uUoy4opoJtavwl8+b 0Rwj54liRGrFK/zEHb5bvn5125uS57rVknGLAES5sjcVbr03ZZI42vKOuBttuAJno21HPJh2lzBL ekDvZJKn6TTptWXGasqdg7/14MTLiN80nPqPTeO4R7LCUJuPbxvf2/BOlrek3FliWkFPZZB/qKIj QkHSC1RNPEF7K15AdYJa7XTjb6juEt00gvLIAdhk6R9sHltieOQCzXHm0ib3/2Dph8ODRYJVeIyR Ih0c0SdoGlE7ydE4tKc3roSoR/NgA0Fn3mn61SGlVy1E8Xtrdd9ywqCoLMQnzzYEw8FWtO3fawbo ZO917NSxsV0AhB6gYzyQp8uB8KNHFH5O82wxzycYUfDl40U6m01iDlKetxvr/BuuOxQWFbZQfIQn h3fOh3JIeQ4J2ZTeCCnjqUuF+govJoAfiWkpWHBGw+62K2nRgQTdxOeU112HdcKDeqXoKjy/BJEy tGOtWMziiZDDGiqRKoADO6jttBpU8mORLtbz9bwYFfl0PSrSuh7db1bFaLrJZpN6XK9WdfYz1JkV ZSsY4yqUelZsVvydIk6zM2jtotlnlNw18018XjJPnpcRuwyszt/ILuogHP0goa1mTyADq4cRhCsD Fq223zHqYfwq7L7tieUYybcKpLTIiiLMazSKySwHw157ttceoihAVdhjNCxXfpjxvbFi10KmLJ6x 0vcgv0ZEYQRpDlWdRAsjFhmcroMww9d2jPp9aS1/AQAA//8DAFBLAwQUAAYACAAAACEA+Z3Md+AA AAAKAQAADwAAAGRycy9kb3ducmV2LnhtbEyPzU7DMBCE70i8g7VI3Fqnf1EbsqkCotdKFCTam5ss dtR4HcVuE94ec4LjaEYz3+Tb0bbiRr1vHCPMpgkI4srVDWuEj/fdZA3CB8W1ah0Twjd52Bb3d7nK ajfwG90OQYtYwj5TCCaELpPSV4as8lPXEUfvy/VWhSh7LeteDbHctnKeJKm0quG4YFRHL4aqy+Fq EV67075caS/Lz2COF/c87MxeIz4+jOUTiEBj+AvDL35EhyIynd2Vay9ahEmaxi8BYTFfgoiBzWyx AnFGWCbrDcgil/8vFD8AAAD//wMAUEsBAi0AFAAGAAgAAAAhALaDOJL+AAAA4QEAABMAAAAAAAAA AAAAAAAAAAAAAFtDb250ZW50X1R5cGVzXS54bWxQSwECLQAUAAYACAAAACEAOP0h/9YAAACUAQAA CwAAAAAAAAAAAAAAAAAvAQAAX3JlbHMvLnJlbHNQSwECLQAUAAYACAAAACEAD23POngCAAD8BAAA DgAAAAAAAAAAAAAAAAAuAgAAZHJzL2Uyb0RvYy54bWxQSwECLQAUAAYACAAAACEA+Z3Md+AAAAAK AQAADwAAAAAAAAAAAAAAAADSBAAAZHJzL2Rvd25yZXYueG1sUEsFBgAAAAAEAAQA8wAAAN8FAAAA AA== " filled="f"/>
             </w:pict>
@@ -2542,7 +2526,7 @@
               </wp:anchor>
             </w:drawing>
           </mc:Choice>
-          <mc:Fallback xmlns:w15="http://schemas.microsoft.com/office/word/2012/wordml" xmlns:a14="http://schemas.microsoft.com/office/drawing/2010/main" xmlns:c="http://schemas.openxmlformats.org/drawingml/2006/chart" xmlns:pic="http://schemas.openxmlformats.org/drawingml/2006/picture" xmlns:a="http://schemas.openxmlformats.org/drawingml/2006/main" xmlns:mv="urn:schemas-microsoft-com:mac:vml" xmlns:ve="http://schemas.openxmlformats.org/markup-compatibility/2006">
+          <mc:Fallback xmlns:ve="http://schemas.openxmlformats.org/markup-compatibility/2006" xmlns:mv="urn:schemas-microsoft-com:mac:vml" xmlns:a="http://schemas.openxmlformats.org/drawingml/2006/main" xmlns:pic="http://schemas.openxmlformats.org/drawingml/2006/picture" xmlns:c="http://schemas.openxmlformats.org/drawingml/2006/chart" xmlns:a14="http://schemas.microsoft.com/office/drawing/2010/main" xmlns:w15="http://schemas.microsoft.com/office/word/2012/wordml">
             <w:pict>
               <v:rect id="Rectangle 4" o:spid="_x0000_s1026" style="position:absolute;margin-left:-33pt;margin-top:16.05pt;width:491.25pt;height:187.45pt;z-index:-251658240;visibility:visible;mso-wrap-style:square;mso-width-percent:0;mso-height-percent:0;mso-wrap-distance-left:9pt;mso-wrap-distance-top:0;mso-wrap-distance-right:9pt;mso-wrap-distance-bottom:0;mso-position-horizontal:absolute;mso-position-horizontal-relative:text;mso-position-vertical:absolute;mso-position-vertical-relative:text;mso-width-percent:0;mso-height-percent:0;mso-width-relative:page;mso-height-relative:page;v-text-anchor:top" o:gfxdata="UEsDBBQABgAIAAAAIQC2gziS/gAAAOEBAAATAAAAW0NvbnRlbnRfVHlwZXNdLnhtbJSRQU7DMBBF 90jcwfIWJU67QAgl6YK0S0CoHGBkTxKLZGx5TGhvj5O2G0SRWNoz/78nu9wcxkFMGNg6quQqL6RA 0s5Y6ir5vt9lD1JwBDIwOMJKHpHlpr69KfdHjyxSmriSfYz+USnWPY7AufNIadK6MEJMx9ApD/oD OlTrorhX2lFEilmcO2RdNtjC5xDF9pCuTyYBB5bi6bQ4syoJ3g9WQ0ymaiLzg5KdCXlKLjvcW893 SUOqXwnz5DrgnHtJTxOsQfEKIT7DmDSUCaxw7Rqn8787ZsmRM9e2VmPeBN4uqYvTtW7jvijg9N/y JsXecLq0q+WD6m8AAAD//wMAUEsDBBQABgAIAAAAIQA4/SH/1gAAAJQBAAALAAAAX3JlbHMvLnJl bHOkkMFqwzAMhu+DvYPRfXGawxijTi+j0GvpHsDYimMaW0Yy2fr2M4PBMnrbUb/Q94l/f/hMi1qR JVI2sOt6UJgd+ZiDgffL8ekFlFSbvV0oo4EbChzGx4f9GRdb25HMsYhqlCwG5lrLq9biZkxWOiqY 22YiTra2kYMu1l1tQD30/bPm3wwYN0x18gb45AdQl1tp5j/sFB2T0FQ7R0nTNEV3j6o9feQzro1i OWA14Fm+Q8a1a8+Bvu/d/dMb2JY5uiPbhG/ktn4cqGU/er3pcvwCAAD//wMAUEsDBBQABgAIAAAA IQAnSWJWeAIAAPwEAAAOAAAAZHJzL2Uyb0RvYy54bWysVG1v0zAQ/o7Ef7D8vcvL0q6Nlk5T0yKk ARODH+DaTmPh2MZ2m46J/87ZaUvLviBEPiTn+Hz3PHfP+fZu30m049YJrSqcXaUYcUU1E2pT4a9f VqMpRs4TxYjUilf4mTt8N3/75rY3Jc91qyXjFkEQ5creVLj13pRJ4mjLO+KutOEKNhttO+JhaTcJ s6SH6J1M8jSdJL22zFhNuXPwtx428TzGbxpO/aemcdwjWWHA5uPbxvc6vJP5LSk3lphW0AMM8g8o OiIUJD2FqoknaGvFq1CdoFY73fgrqrtEN42gPHIANln6B5unlhgeuUBxnDmVyf2/sPTj7tEiwSqc Y6RIBy36DEUjaiM5KkJ5euNK8HoyjzYQdOZB028OKb1owYvfW6v7lhMGoLLgn1wcCAsHR9G6/6AZ RCdbr2Ol9o3tQkCoAdrHhjyfGsL3HlH4Ocmvp9ObMUYU9sBOJ9k45iDl8bixzr/jukPBqLAF8DE8 2T04H+CQ8ugSsim9ElLGrkuF+grPxvk4HnBaChY2I0u7WS+kRTsSdBOfQ94Lt054UK8UXYWnJydS hnIsFYtZPBFysAGJVCE4sANsB2tQycssnS2ny2kxKvLJclSkdT26Xy2K0WSV3Yzr63qxqLOfAWdW lK1gjKsA9ajYrPg7RRxmZ9DaSbMXlNw581V8XjNPLmHEKgOr4zeyizoIrR8ktNbsGWRg9TCCcGWA 0Wr7A6Mexq/C7vuWWI6RfK9ASrOsKMK8xkUxvslhYc931uc7RFEIVWGP0WAu/DDjW2PFpoVMWeyx 0vcgv0ZEYQRpDqgOooURiwwO10GY4fN19Pp9ac1/AQAA//8DAFBLAwQUAAYACAAAACEAUIraD98A AAAKAQAADwAAAGRycy9kb3ducmV2LnhtbEyPwU7DMBBE70j8g7VI3Fo7hQYI2VQB0WulFqSWmxsb O2q8jmK3CX+POcFxNKOZN+Vqch276CG0nhCyuQCmqfGqJYPw8b6ePQILUZKSnSeN8K0DrKrrq1IW yo+01ZddNCyVUCgkgo2xLzgPjdVOhrnvNSXvyw9OxiQHw9Ugx1TuOr4QIudOtpQWrOz1q9XNaXd2 CG/956ZemsDrfbSHk38Z13ZjEG9vpvoZWNRT/AvDL35ChyoxHf2ZVGAdwizP05eIcLfIgKXAU5Yv gR0R7sWDAF6V/P+F6gcAAP//AwBQSwECLQAUAAYACAAAACEAtoM4kv4AAADhAQAAEwAAAAAAAAAA AAAAAAAAAAAAW0NvbnRlbnRfVHlwZXNdLnhtbFBLAQItABQABgAIAAAAIQA4/SH/1gAAAJQBAAAL AAAAAAAAAAAAAAAAAC8BAABfcmVscy8ucmVsc1BLAQItABQABgAIAAAAIQAnSWJWeAIAAPwEAAAO AAAAAAAAAAAAAAAAAC4CAABkcnMvZTJvRG9jLnhtbFBLAQItABQABgAIAAAAIQBQitoP3wAAAAoB AAAPAAAAAAAAAAAAAAAAANIEAABkcnMvZG93bnJldi54bWxQSwUGAAAAAAQABADzAAAA3gUAAAAA " filled="f"/>
             </w:pict>
@@ -2896,7 +2880,7 @@
               </wp:anchor>
             </w:drawing>
           </mc:Choice>
-          <mc:Fallback xmlns:w15="http://schemas.microsoft.com/office/word/2012/wordml" xmlns:a14="http://schemas.microsoft.com/office/drawing/2010/main" xmlns:c="http://schemas.openxmlformats.org/drawingml/2006/chart" xmlns:pic="http://schemas.openxmlformats.org/drawingml/2006/picture" xmlns:a="http://schemas.openxmlformats.org/drawingml/2006/main" xmlns:mv="urn:schemas-microsoft-com:mac:vml" xmlns:ve="http://schemas.openxmlformats.org/markup-compatibility/2006">
+          <mc:Fallback xmlns:ve="http://schemas.openxmlformats.org/markup-compatibility/2006" xmlns:mv="urn:schemas-microsoft-com:mac:vml" xmlns:a="http://schemas.openxmlformats.org/drawingml/2006/main" xmlns:pic="http://schemas.openxmlformats.org/drawingml/2006/picture" xmlns:c="http://schemas.openxmlformats.org/drawingml/2006/chart" xmlns:a14="http://schemas.microsoft.com/office/drawing/2010/main" xmlns:w15="http://schemas.microsoft.com/office/word/2012/wordml">
             <w:pict>
               <v:rect id="Rectangle 5" o:spid="_x0000_s1026" style="position:absolute;margin-left:-33pt;margin-top:15.3pt;width:492.5pt;height:108.45pt;z-index:-251657216;visibility:visible;mso-wrap-style:square;mso-width-percent:0;mso-height-percent:0;mso-wrap-distance-left:9pt;mso-wrap-distance-top:0;mso-wrap-distance-right:9pt;mso-wrap-distance-bottom:0;mso-position-horizontal:absolute;mso-position-horizontal-relative:text;mso-position-vertical:absolute;mso-position-vertical-relative:text;mso-width-percent:0;mso-height-percent:0;mso-width-relative:page;mso-height-relative:page;v-text-anchor:top" o:gfxdata="UEsDBBQABgAIAAAAIQC2gziS/gAAAOEBAAATAAAAW0NvbnRlbnRfVHlwZXNdLnhtbJSRQU7DMBBF 90jcwfIWJU67QAgl6YK0S0CoHGBkTxKLZGx5TGhvj5O2G0SRWNoz/78nu9wcxkFMGNg6quQqL6RA 0s5Y6ir5vt9lD1JwBDIwOMJKHpHlpr69KfdHjyxSmriSfYz+USnWPY7AufNIadK6MEJMx9ApD/oD OlTrorhX2lFEilmcO2RdNtjC5xDF9pCuTyYBB5bi6bQ4syoJ3g9WQ0ymaiLzg5KdCXlKLjvcW893 SUOqXwnz5DrgnHtJTxOsQfEKIT7DmDSUCaxw7Rqn8787ZsmRM9e2VmPeBN4uqYvTtW7jvijg9N/y JsXecLq0q+WD6m8AAAD//wMAUEsDBBQABgAIAAAAIQA4/SH/1gAAAJQBAAALAAAAX3JlbHMvLnJl bHOkkMFqwzAMhu+DvYPRfXGawxijTi+j0GvpHsDYimMaW0Yy2fr2M4PBMnrbUb/Q94l/f/hMi1qR JVI2sOt6UJgd+ZiDgffL8ekFlFSbvV0oo4EbChzGx4f9GRdb25HMsYhqlCwG5lrLq9biZkxWOiqY 22YiTra2kYMu1l1tQD30/bPm3wwYN0x18gb45AdQl1tp5j/sFB2T0FQ7R0nTNEV3j6o9feQzro1i OWA14Fm+Q8a1a8+Bvu/d/dMb2JY5uiPbhG/ktn4cqGU/er3pcvwCAAD//wMAUEsDBBQABgAIAAAA IQAb0Q8oeQIAAPwEAAAOAAAAZHJzL2Uyb0RvYy54bWysVNuO2yAQfa/Uf0C8Zx0ndi7WOqsoTqpK 23bVbT+AAI5RMVAgcbar/nsHnKTZ7ktV1Q8YmGE4Z+YMt3fHVqIDt05oVeL0ZogRV1QzoXYl/vpl M5hh5DxRjEiteImfuMN3i7dvbjtT8JFutGTcIgiiXNGZEjfemyJJHG14S9yNNlyBsda2JR6Wdpcw SzqI3spkNBxOkk5bZqym3DnYrXojXsT4dc2p/1TXjnskSwzYfBxtHLdhTBa3pNhZYhpBTzDIP6Bo iVBw6SVURTxBeytehWoFtdrp2t9Q3Sa6rgXlkQOwSYd/sHlsiOGRCyTHmUua3P8LSz8eHiwSDGqH kSItlOgzJI2oneQoD+npjCvA69E82EDQmXtNvzmk9KoBL760VncNJwxApcE/eXEgLBwcRdvug2YQ ney9jpk61rYNASEH6BgL8nQpCD96RGFzMsqzaQ51o2BLx9PpOI2YElKcjxvr/DuuWxQmJbYAPoYn h3vnAxxSnF3CbUpvhJSx6lKhrsTzfJTHA05LwYIxsrS77UpadCBBN/GL3ID/tVsrPKhXirbEs4sT KUI61orFWzwRsp8DEqlCcGAH2E6zXiXP8+F8PVvPskE2mqwH2bCqBsvNKhtMNuk0r8bValWlPwPO NCsawRhXAepZsWn2d4o49U6vtYtmX1By18w38XvNPHkJI2YZWJ3/kV3UQSh9L6GtZk8gA6v7FoQn AyaNtj8w6qD9Suy+74nlGMn3CqQ0T7Ms9GtcZPl0BAt7bdleW4iiEKrEHqN+uvJ9j++NFbsGbkpj jZVegvxqEYURpNmjOokWWiwyOD0HoYev19Hr96O1+AUAAP//AwBQSwMEFAAGAAgAAAAhAP0I0v7f AAAACgEAAA8AAABkcnMvZG93bnJldi54bWxMj8FOwzAQRO9I/IO1SNxap4UGGrKpAqLXShQk4ObG ix01Xkex24S/x5zgODuj2TflZnKdONMQWs8Ii3kGgrjxumWD8Pa6nd2DCFGxVp1nQvimAJvq8qJU hfYjv9B5H41IJRwKhWBj7AspQ2PJqTD3PXHyvvzgVExyMFIPakzlrpPLLMulUy2nD1b19GSpOe5P DuG5/9zVKxNk/R7tx9E/jlu7M4jXV1P9ACLSFP/C8Iuf0KFKTAd/Yh1EhzDL87QlItxkOYgUWC/W 6XBAWN7erUBWpfw/ofoBAAD//wMAUEsBAi0AFAAGAAgAAAAhALaDOJL+AAAA4QEAABMAAAAAAAAA AAAAAAAAAAAAAFtDb250ZW50X1R5cGVzXS54bWxQSwECLQAUAAYACAAAACEAOP0h/9YAAACUAQAA CwAAAAAAAAAAAAAAAAAvAQAAX3JlbHMvLnJlbHNQSwECLQAUAAYACAAAACEAG9EPKHkCAAD8BAAA DgAAAAAAAAAAAAAAAAAuAgAAZHJzL2Uyb0RvYy54bWxQSwECLQAUAAYACAAAACEA/QjS/t8AAAAK AQAADwAAAAAAAAAAAAAAAADTBAAAZHJzL2Rvd25yZXYueG1sUEsFBgAAAAAEAAQA8wAAAN8FAAAA AA== " filled="f"/>
             </w:pict>
@@ -4281,7 +4265,7 @@
         <w:sz w:val="20"/>
         <w:szCs w:val="20"/>
       </w:rPr>
-      <w:t>2</w:t>
+      <w:t>1</w:t>
     </w:r>
     <w:r>
       <w:rPr>
@@ -5582,7 +5566,7 @@
 </file>
 
 <file path=customXml/itemProps1.xml><?xml version="1.0" encoding="utf-8"?>
-<ds:datastoreItem xmlns:ds="http://schemas.openxmlformats.org/officeDocument/2006/customXml" ds:itemID="{A88FDA6D-9182-466B-9CA7-0F43807D6080}">
+<ds:datastoreItem xmlns:ds="http://schemas.openxmlformats.org/officeDocument/2006/customXml" ds:itemID="{CBD82A56-1D7D-44FC-BD66-9688F4E8829B}">
   <ds:schemaRefs>
     <ds:schemaRef ds:uri="http://schemas.openxmlformats.org/officeDocument/2006/bibliography"/>
   </ds:schemaRefs>

</xml_diff>